<commit_message>
Actualizacion de objetivos, requerimientos no funcionales
</commit_message>
<xml_diff>
--- a/Entrega 3 -TPI.docx
+++ b/Entrega 3 -TPI.docx
@@ -1097,7 +1097,7 @@
             <w:r>
               <w:rPr>
                 <w:rFonts w:ascii="Arial" w:cs="Arial" w:eastAsia="Arial" w:hAnsi="Arial"/>
-                <w:b w:val="1"/>
+                <w:b w:val="0"/>
                 <w:i w:val="0"/>
                 <w:smallCaps w:val="0"/>
                 <w:strike w:val="0"/>
@@ -1112,6 +1112,98 @@
               <w:t xml:space="preserve">Diagrama de clases “Inicial”</w:t>
               <w:tab/>
               <w:t xml:space="preserve">10</w:t>
+            </w:r>
+          </w:hyperlink>
+          <w:r>
+            <w:rPr>
+              <w:rtl w:val="0"/>
+            </w:rPr>
+          </w:r>
+        </w:p>
+        <w:p>
+          <w:pPr>
+            <w:widowControl w:val="0"/>
+            <w:tabs>
+              <w:tab w:val="right" w:leader="dot" w:pos="12000"/>
+            </w:tabs>
+            <w:spacing w:before="60" w:line="240" w:lineRule="auto"/>
+            <w:rPr>
+              <w:rFonts w:ascii="Arial" w:cs="Arial" w:eastAsia="Arial" w:hAnsi="Arial"/>
+              <w:b w:val="1"/>
+              <w:i w:val="0"/>
+              <w:smallCaps w:val="0"/>
+              <w:strike w:val="0"/>
+              <w:color w:val="000000"/>
+              <w:sz w:val="22"/>
+              <w:szCs w:val="22"/>
+              <w:u w:val="none"/>
+              <w:shd w:fill="auto" w:val="clear"/>
+              <w:vertAlign w:val="baseline"/>
+            </w:rPr>
+          </w:pPr>
+          <w:hyperlink w:anchor="_d08gkvj4tsf8">
+            <w:r>
+              <w:rPr>
+                <w:rFonts w:ascii="Arial" w:cs="Arial" w:eastAsia="Arial" w:hAnsi="Arial"/>
+                <w:b w:val="0"/>
+                <w:i w:val="0"/>
+                <w:smallCaps w:val="0"/>
+                <w:strike w:val="0"/>
+                <w:color w:val="000000"/>
+                <w:sz w:val="22"/>
+                <w:szCs w:val="22"/>
+                <w:u w:val="none"/>
+                <w:shd w:fill="auto" w:val="clear"/>
+                <w:vertAlign w:val="baseline"/>
+                <w:rtl w:val="0"/>
+              </w:rPr>
+              <w:t xml:space="preserve">Diagrama de Casos de Uso</w:t>
+              <w:tab/>
+              <w:t xml:space="preserve">12</w:t>
+            </w:r>
+          </w:hyperlink>
+          <w:r>
+            <w:rPr>
+              <w:rtl w:val="0"/>
+            </w:rPr>
+          </w:r>
+        </w:p>
+        <w:p>
+          <w:pPr>
+            <w:widowControl w:val="0"/>
+            <w:tabs>
+              <w:tab w:val="right" w:leader="dot" w:pos="12000"/>
+            </w:tabs>
+            <w:spacing w:before="60" w:line="240" w:lineRule="auto"/>
+            <w:rPr>
+              <w:i w:val="0"/>
+              <w:smallCaps w:val="0"/>
+              <w:strike w:val="0"/>
+              <w:color w:val="000000"/>
+              <w:sz w:val="22"/>
+              <w:szCs w:val="22"/>
+              <w:u w:val="none"/>
+              <w:shd w:fill="auto" w:val="clear"/>
+              <w:vertAlign w:val="baseline"/>
+            </w:rPr>
+          </w:pPr>
+          <w:hyperlink w:anchor="_7b8gdqk309an">
+            <w:r>
+              <w:rPr>
+                <w:i w:val="0"/>
+                <w:smallCaps w:val="0"/>
+                <w:strike w:val="0"/>
+                <w:color w:val="000000"/>
+                <w:sz w:val="22"/>
+                <w:szCs w:val="22"/>
+                <w:u w:val="none"/>
+                <w:shd w:fill="auto" w:val="clear"/>
+                <w:vertAlign w:val="baseline"/>
+                <w:rtl w:val="0"/>
+              </w:rPr>
+              <w:t xml:space="preserve">Listado de Objetivos de los casos de uso</w:t>
+              <w:tab/>
+              <w:t xml:space="preserve">12</w:t>
             </w:r>
           </w:hyperlink>
           <w:r>
@@ -1159,7 +1251,7 @@
               </w:rPr>
               <w:t xml:space="preserve">Bibliografía Utilizada</w:t>
               <w:tab/>
-              <w:t xml:space="preserve">11</w:t>
+              <w:t xml:space="preserve">13</w:t>
             </w:r>
           </w:hyperlink>
           <w:r>
@@ -3828,7 +3920,7 @@
       <w:pPr>
         <w:numPr>
           <w:ilvl w:val="0"/>
-          <w:numId w:val="10"/>
+          <w:numId w:val="9"/>
         </w:numPr>
         <w:spacing w:line="240" w:lineRule="auto"/>
         <w:ind w:left="720" w:hanging="360"/>
@@ -3881,7 +3973,7 @@
       <w:pPr>
         <w:numPr>
           <w:ilvl w:val="0"/>
-          <w:numId w:val="11"/>
+          <w:numId w:val="10"/>
         </w:numPr>
         <w:spacing w:after="200" w:line="240" w:lineRule="auto"/>
         <w:ind w:left="720" w:hanging="360"/>
@@ -3901,7 +3993,7 @@
       <w:pPr>
         <w:numPr>
           <w:ilvl w:val="0"/>
-          <w:numId w:val="11"/>
+          <w:numId w:val="10"/>
         </w:numPr>
         <w:spacing w:after="200" w:line="240" w:lineRule="auto"/>
         <w:ind w:left="720" w:hanging="360"/>
@@ -3921,7 +4013,7 @@
       <w:pPr>
         <w:numPr>
           <w:ilvl w:val="0"/>
-          <w:numId w:val="11"/>
+          <w:numId w:val="10"/>
         </w:numPr>
         <w:spacing w:after="200" w:line="240" w:lineRule="auto"/>
         <w:ind w:left="720" w:hanging="360"/>
@@ -3941,7 +4033,7 @@
       <w:pPr>
         <w:numPr>
           <w:ilvl w:val="0"/>
-          <w:numId w:val="11"/>
+          <w:numId w:val="10"/>
         </w:numPr>
         <w:spacing w:after="200" w:line="240" w:lineRule="auto"/>
         <w:ind w:left="720" w:hanging="360"/>
@@ -6017,12 +6109,12 @@
             <wp:extent cx="7244363" cy="6831307"/>
             <wp:effectExtent b="0" l="0" r="0" t="0"/>
             <wp:wrapTopAndBottom distB="114300" distT="114300"/>
-            <wp:docPr id="2" name="image4.png"/>
+            <wp:docPr id="2" name="image3.png"/>
             <a:graphic>
               <a:graphicData uri="http://schemas.openxmlformats.org/drawingml/2006/picture">
                 <pic:pic>
                   <pic:nvPicPr>
-                    <pic:cNvPr id="0" name="image4.png"/>
+                    <pic:cNvPr id="0" name="image3.png"/>
                     <pic:cNvPicPr preferRelativeResize="0"/>
                   </pic:nvPicPr>
                   <pic:blipFill>
@@ -6107,27 +6199,24 @@
     </w:p>
     <w:p>
       <w:pPr>
-        <w:spacing w:after="200" w:line="240" w:lineRule="auto"/>
-        <w:rPr>
-          <w:rFonts w:ascii="Georgia" w:cs="Georgia" w:eastAsia="Georgia" w:hAnsi="Georgia"/>
-          <w:color w:val="333333"/>
-          <w:sz w:val="24"/>
-          <w:szCs w:val="24"/>
-        </w:rPr>
-      </w:pPr>
-      <w:r>
-        <w:rPr>
-          <w:rtl w:val="0"/>
-        </w:rPr>
-      </w:r>
-    </w:p>
-    <w:p>
-      <w:pPr>
         <w:pStyle w:val="Heading2"/>
         <w:rPr/>
       </w:pPr>
-      <w:bookmarkStart w:colFirst="0" w:colLast="0" w:name="_dofiu9iq5hs9" w:id="20"/>
+      <w:bookmarkStart w:colFirst="0" w:colLast="0" w:name="_69twaetnh2w7" w:id="20"/>
       <w:bookmarkEnd w:id="20"/>
+      <w:r>
+        <w:rPr>
+          <w:rtl w:val="0"/>
+        </w:rPr>
+      </w:r>
+    </w:p>
+    <w:p>
+      <w:pPr>
+        <w:pStyle w:val="Heading2"/>
+        <w:rPr/>
+      </w:pPr>
+      <w:bookmarkStart w:colFirst="0" w:colLast="0" w:name="_dofiu9iq5hs9" w:id="21"/>
+      <w:bookmarkEnd w:id="21"/>
       <w:commentRangeStart w:id="0"/>
       <w:r>
         <w:rPr>
@@ -6156,8 +6245,8 @@
           <w:szCs w:val="24"/>
         </w:rPr>
       </w:pPr>
-      <w:bookmarkStart w:colFirst="0" w:colLast="0" w:name="_whdh5pa04a94" w:id="21"/>
-      <w:bookmarkEnd w:id="21"/>
+      <w:bookmarkStart w:colFirst="0" w:colLast="0" w:name="_whdh5pa04a94" w:id="22"/>
+      <w:bookmarkEnd w:id="22"/>
       <w:r>
         <w:rPr>
           <w:rtl w:val="0"/>
@@ -6227,8 +6316,8 @@
           <w:szCs w:val="24"/>
         </w:rPr>
       </w:pPr>
-      <w:bookmarkStart w:colFirst="0" w:colLast="0" w:name="_6fbkiayzmqly" w:id="22"/>
-      <w:bookmarkEnd w:id="22"/>
+      <w:bookmarkStart w:colFirst="0" w:colLast="0" w:name="_6fbkiayzmqly" w:id="23"/>
+      <w:bookmarkEnd w:id="23"/>
       <w:commentRangeStart w:id="1"/>
       <w:r>
         <w:rPr>
@@ -6241,12 +6330,12 @@
           <wp:inline distB="114300" distT="114300" distL="114300" distR="114300">
             <wp:extent cx="5655600" cy="5219700"/>
             <wp:effectExtent b="0" l="0" r="0" t="0"/>
-            <wp:docPr id="6" name="image3.png"/>
+            <wp:docPr id="6" name="image4.png"/>
             <a:graphic>
               <a:graphicData uri="http://schemas.openxmlformats.org/drawingml/2006/picture">
                 <pic:pic>
                   <pic:nvPicPr>
-                    <pic:cNvPr id="0" name="image3.png"/>
+                    <pic:cNvPr id="0" name="image4.png"/>
                     <pic:cNvPicPr preferRelativeResize="0"/>
                   </pic:nvPicPr>
                   <pic:blipFill>
@@ -6291,8 +6380,8 @@
           <w:szCs w:val="24"/>
         </w:rPr>
       </w:pPr>
-      <w:bookmarkStart w:colFirst="0" w:colLast="0" w:name="_snao6n2ijd9q" w:id="23"/>
-      <w:bookmarkEnd w:id="23"/>
+      <w:bookmarkStart w:colFirst="0" w:colLast="0" w:name="_snao6n2ijd9q" w:id="24"/>
+      <w:bookmarkEnd w:id="24"/>
       <w:r>
         <w:rPr>
           <w:rtl w:val="0"/>
@@ -6521,37 +6610,7 @@
         <w:rPr>
           <w:rtl w:val="0"/>
         </w:rPr>
-      </w:r>
-    </w:p>
-    <w:p>
-      <w:pPr>
-        <w:rPr/>
-      </w:pPr>
-      <w:r>
-        <w:rPr>
-          <w:rtl w:val="0"/>
-        </w:rPr>
-      </w:r>
-    </w:p>
-    <w:p>
-      <w:pPr>
-        <w:rPr/>
-      </w:pPr>
-      <w:r>
-        <w:rPr>
-          <w:rtl w:val="0"/>
-        </w:rPr>
-      </w:r>
-    </w:p>
-    <w:p>
-      <w:pPr>
-        <w:rPr/>
-      </w:pPr>
-      <w:r>
-        <w:rPr>
-          <w:rtl w:val="0"/>
-        </w:rPr>
-        <w:t xml:space="preserve">1)Requerimientos No Funcionales (RNF) (NACHO)</w:t>
+        <w:t xml:space="preserve">1)Requerimientos No Funcionales (RNF)</w:t>
       </w:r>
     </w:p>
     <w:p>
@@ -6567,9 +6626,16 @@
       </w:pPr>
       <w:r>
         <w:rPr>
-          <w:rtl w:val="0"/>
-        </w:rPr>
-        <w:t xml:space="preserve">Usabilidad: se realizará un manual de usuario para especificar el uso del sistema. Si se requiere una capacitación esta será pactada posteriormente con el cliente.</w:t>
+          <w:b w:val="1"/>
+          <w:rtl w:val="0"/>
+        </w:rPr>
+        <w:t xml:space="preserve">Usabilidad</w:t>
+      </w:r>
+      <w:r>
+        <w:rPr>
+          <w:rtl w:val="0"/>
+        </w:rPr>
+        <w:t xml:space="preserve">: se realizará un manual de usuario para especificar el uso del sistema. Si se requiere una capacitación esta será pactada posteriormente con el cliente.</w:t>
       </w:r>
     </w:p>
     <w:p>
@@ -6585,9 +6651,16 @@
       </w:pPr>
       <w:r>
         <w:rPr>
-          <w:rtl w:val="0"/>
-        </w:rPr>
-        <w:t xml:space="preserve">Performance: Tiempo de respuestas menores a 10 segundos</w:t>
+          <w:b w:val="1"/>
+          <w:rtl w:val="0"/>
+        </w:rPr>
+        <w:t xml:space="preserve">Performance: </w:t>
+      </w:r>
+      <w:r>
+        <w:rPr>
+          <w:rtl w:val="0"/>
+        </w:rPr>
+        <w:t xml:space="preserve">Tiempo de respuestas menores a 10 segundos/El tiempo de respuesta para la emisión de informes no debe superar los 5 minutos/El tiempo de respuesta para la emisión de resultados de inspección diario no debe superar los 30 segundos y los mensuales no deben superar los 30 minutos. </w:t>
       </w:r>
     </w:p>
     <w:p>
@@ -6603,9 +6676,16 @@
       </w:pPr>
       <w:r>
         <w:rPr>
-          <w:rtl w:val="0"/>
-        </w:rPr>
-        <w:t xml:space="preserve">Interfaz: el sistema debe ser intuitivo y visualmente agradable hacia el usuario.</w:t>
+          <w:b w:val="1"/>
+          <w:rtl w:val="0"/>
+        </w:rPr>
+        <w:t xml:space="preserve">Interfaz</w:t>
+      </w:r>
+      <w:r>
+        <w:rPr>
+          <w:rtl w:val="0"/>
+        </w:rPr>
+        <w:t xml:space="preserve">: el sistema debe ser intuitivo y visualmente agradable hacia el usuario.</w:t>
       </w:r>
     </w:p>
     <w:p>
@@ -6621,9 +6701,16 @@
       </w:pPr>
       <w:r>
         <w:rPr>
-          <w:rtl w:val="0"/>
-        </w:rPr>
-        <w:t xml:space="preserve">Compatibilidad: el sistema debe ser compatible con sistemas operativos como linux o windows</w:t>
+          <w:b w:val="1"/>
+          <w:rtl w:val="0"/>
+        </w:rPr>
+        <w:t xml:space="preserve">Compatibilidad</w:t>
+      </w:r>
+      <w:r>
+        <w:rPr>
+          <w:rtl w:val="0"/>
+        </w:rPr>
+        <w:t xml:space="preserve">: el sistema debe ser compatible con sistemas operativos como linux o windows</w:t>
       </w:r>
     </w:p>
     <w:p>
@@ -6640,7 +6727,6 @@
       <w:r>
         <w:rPr>
           <w:b w:val="1"/>
-          <w:shd w:fill="f1c232" w:val="clear"/>
           <w:rtl w:val="0"/>
         </w:rPr>
         <w:t xml:space="preserve">Utilización de recursos: </w:t>
@@ -6649,7 +6735,13 @@
         <w:rPr>
           <w:rtl w:val="0"/>
         </w:rPr>
-        <w:t xml:space="preserve">se debe realizar la impresión de los comprobantes, informes en una impresora para entregarle al cliente</w:t>
+        <w:t xml:space="preserve">S</w:t>
+      </w:r>
+      <w:r>
+        <w:rPr>
+          <w:rtl w:val="0"/>
+        </w:rPr>
+        <w:t xml:space="preserve">e debe realizar la impresión de los comprobantes, informes en una impresora para entregarle al cliente (Se requiere de una impresora para le emisión de informes)</w:t>
       </w:r>
     </w:p>
     <w:p>
@@ -6666,7 +6758,6 @@
       <w:r>
         <w:rPr>
           <w:b w:val="1"/>
-          <w:shd w:fill="f1c232" w:val="clear"/>
           <w:rtl w:val="0"/>
         </w:rPr>
         <w:t xml:space="preserve">Implementación:</w:t>
@@ -6675,7 +6766,7 @@
         <w:rPr>
           <w:rtl w:val="0"/>
         </w:rPr>
-        <w:t xml:space="preserve"> la documentación requerida sobre los vehículos, deberá ser presentada impresa para verificar dicha información en la dirección nacional de registro.</w:t>
+        <w:t xml:space="preserve"> La documentación requerida sobre los vehículos, deberá ser presentada impresa para verificar dicha información en la dirección nacional de registro.</w:t>
       </w:r>
     </w:p>
     <w:p>
@@ -6691,9 +6782,16 @@
       </w:pPr>
       <w:r>
         <w:rPr>
-          <w:rtl w:val="0"/>
-        </w:rPr>
-        <w:t xml:space="preserve">Implementación: (SOBRE LA OBLEA) </w:t>
+          <w:b w:val="1"/>
+          <w:rtl w:val="0"/>
+        </w:rPr>
+        <w:t xml:space="preserve">Seguridad:</w:t>
+      </w:r>
+      <w:r>
+        <w:rPr>
+          <w:rtl w:val="0"/>
+        </w:rPr>
+        <w:t xml:space="preserve"> Cada empleado tendrá un permiso específico de acuerdo al rol que realice</w:t>
       </w:r>
     </w:p>
     <w:p>
@@ -6711,55 +6809,14 @@
         <w:rPr>
           <w:rtl w:val="0"/>
         </w:rPr>
-        <w:t xml:space="preserve">Seguridad: cada empleado tendrá un permiso específico de acuerdo al rol que realice</w:t>
-      </w:r>
-    </w:p>
-    <w:p>
-      <w:pPr>
-        <w:rPr/>
-      </w:pPr>
-      <w:r>
-        <w:rPr>
-          <w:rtl w:val="0"/>
-        </w:rPr>
-      </w:r>
-    </w:p>
-    <w:p>
-      <w:pPr>
-        <w:rPr/>
-      </w:pPr>
-      <w:r>
-        <w:rPr>
-          <w:rtl w:val="0"/>
-        </w:rPr>
-      </w:r>
-    </w:p>
-    <w:p>
-      <w:pPr>
-        <w:rPr/>
-      </w:pPr>
-      <w:r>
-        <w:rPr>
-          <w:rtl w:val="0"/>
-        </w:rPr>
-      </w:r>
-    </w:p>
-    <w:p>
-      <w:pPr>
-        <w:rPr/>
-      </w:pPr>
-      <w:r>
-        <w:rPr>
-          <w:rtl w:val="0"/>
-        </w:rPr>
-        <w:t xml:space="preserve">PREGUNTAR:</w:t>
+        <w:t xml:space="preserve">El software debe adherirse a los estándares “nacionales”  de la seguridad del “vehiculo?”, como la norma … que establece los requisitos que debe presentar un vehiculo para funcionar con el desnivel de seguridad con que fue diseñado, construido y autorizado para circular por la via publica. (Restricciones de negocio - Estandares)</w:t>
       </w:r>
     </w:p>
     <w:p>
       <w:pPr>
         <w:numPr>
           <w:ilvl w:val="0"/>
-          <w:numId w:val="9"/>
+          <w:numId w:val="2"/>
         </w:numPr>
         <w:ind w:left="720" w:hanging="360"/>
         <w:rPr>
@@ -6768,59 +6825,514 @@
       </w:pPr>
       <w:r>
         <w:rPr>
-          <w:rtl w:val="0"/>
-        </w:rPr>
-        <w:t xml:space="preserve">Yo tengo un empleado que es el encargado de planta que es el que realiza las mediciones y ve los defectos visuales, y despues tengo un supervisor que es el que calcula el resultado del mismo, el encargado de planta registra las mediciones pero eso </w:t>
-      </w:r>
-      <w:r>
-        <w:rPr>
           <w:b w:val="1"/>
           <w:rtl w:val="0"/>
         </w:rPr>
-        <w:t xml:space="preserve">no forma parte del proceso de Registrar Revisión</w:t>
-      </w:r>
-      <w:r>
-        <w:rPr>
-          <w:rtl w:val="0"/>
-        </w:rPr>
-        <w:t xml:space="preserve">?</w:t>
-      </w:r>
-    </w:p>
-    <w:p>
-      <w:pPr>
-        <w:numPr>
-          <w:ilvl w:val="0"/>
-          <w:numId w:val="9"/>
-        </w:numPr>
-        <w:ind w:left="720" w:hanging="360"/>
-        <w:rPr>
-          <w:u w:val="none"/>
-        </w:rPr>
-      </w:pPr>
-      <w:r>
-        <w:rPr>
-          <w:rtl w:val="0"/>
-        </w:rPr>
-        <w:t xml:space="preserve">Esta bien el que cuando actualizo el estado de la revisión (Aprobado, Rechazado,etc), que calcule el resultado el supervisor y actualice el estado</w:t>
-      </w:r>
-    </w:p>
-    <w:p>
-      <w:pPr>
-        <w:numPr>
-          <w:ilvl w:val="0"/>
-          <w:numId w:val="9"/>
-        </w:numPr>
-        <w:ind w:left="720" w:hanging="360"/>
-        <w:rPr>
-          <w:u w:val="none"/>
-        </w:rPr>
-      </w:pPr>
-      <w:r>
-        <w:rPr>
-          <w:rtl w:val="0"/>
-        </w:rPr>
-        <w:t xml:space="preserve">Que actores tenemos, encargado de administración? encargado de planta y supervisor?</w:t>
-      </w:r>
+        <w:t xml:space="preserve">Fisica: </w:t>
+      </w:r>
+      <w:r>
+        <w:rPr>
+          <w:rtl w:val="0"/>
+        </w:rPr>
+        <w:t xml:space="preserve">Las instalaciones de la VTV deben contar con un sistema de registro de acceso mediante tarjetas exclusivas para los empleados. </w:t>
+      </w:r>
+    </w:p>
+    <w:p>
+      <w:pPr>
+        <w:pStyle w:val="Heading2"/>
+        <w:rPr>
+          <w:rFonts w:ascii="Georgia" w:cs="Georgia" w:eastAsia="Georgia" w:hAnsi="Georgia"/>
+        </w:rPr>
+      </w:pPr>
+      <w:bookmarkStart w:colFirst="0" w:colLast="0" w:name="_d08gkvj4tsf8" w:id="25"/>
+      <w:bookmarkEnd w:id="25"/>
+      <w:r>
+        <w:rPr>
+          <w:rFonts w:ascii="Georgia" w:cs="Georgia" w:eastAsia="Georgia" w:hAnsi="Georgia"/>
+          <w:rtl w:val="0"/>
+        </w:rPr>
+        <w:t xml:space="preserve">Diagrama de Casos de Uso </w:t>
+      </w:r>
+    </w:p>
+    <w:p>
+      <w:pPr>
+        <w:rPr>
+          <w:rFonts w:ascii="Georgia" w:cs="Georgia" w:eastAsia="Georgia" w:hAnsi="Georgia"/>
+          <w:color w:val="333333"/>
+        </w:rPr>
+      </w:pPr>
+      <w:r>
+        <w:rPr>
+          <w:rFonts w:ascii="Georgia" w:cs="Georgia" w:eastAsia="Georgia" w:hAnsi="Georgia"/>
+          <w:color w:val="333333"/>
+          <w:rtl w:val="0"/>
+        </w:rPr>
+        <w:t xml:space="preserve">Insertar Imagen</w:t>
+      </w:r>
+    </w:p>
+    <w:p>
+      <w:pPr>
+        <w:pStyle w:val="Heading2"/>
+        <w:rPr/>
+      </w:pPr>
+      <w:bookmarkStart w:colFirst="0" w:colLast="0" w:name="_7b8gdqk309an" w:id="26"/>
+      <w:bookmarkEnd w:id="26"/>
+      <w:r>
+        <w:rPr>
+          <w:rtl w:val="0"/>
+        </w:rPr>
+        <w:t xml:space="preserve">Listado de Objetivos de los casos de uso</w:t>
+      </w:r>
+    </w:p>
+    <w:p>
+      <w:pPr>
+        <w:rPr>
+          <w:rFonts w:ascii="Georgia" w:cs="Georgia" w:eastAsia="Georgia" w:hAnsi="Georgia"/>
+          <w:color w:val="333333"/>
+        </w:rPr>
+      </w:pPr>
+      <w:r>
+        <w:rPr>
+          <w:rtl w:val="0"/>
+        </w:rPr>
+      </w:r>
+    </w:p>
+    <w:p>
+      <w:pPr>
+        <w:rPr>
+          <w:rFonts w:ascii="Georgia" w:cs="Georgia" w:eastAsia="Georgia" w:hAnsi="Georgia"/>
+          <w:color w:val="333333"/>
+          <w:highlight w:val="red"/>
+        </w:rPr>
+      </w:pPr>
+      <w:r>
+        <w:rPr>
+          <w:rFonts w:ascii="Georgia" w:cs="Georgia" w:eastAsia="Georgia" w:hAnsi="Georgia"/>
+          <w:b w:val="1"/>
+          <w:color w:val="333333"/>
+          <w:rtl w:val="0"/>
+        </w:rPr>
+        <w:t xml:space="preserve">Consultar turno</w:t>
+      </w:r>
+      <w:r>
+        <w:rPr>
+          <w:rFonts w:ascii="Georgia" w:cs="Georgia" w:eastAsia="Georgia" w:hAnsi="Georgia"/>
+          <w:color w:val="333333"/>
+          <w:rtl w:val="0"/>
+        </w:rPr>
+        <w:t xml:space="preserve">:Brindar información acerca del turno asignado a un cliente incluyendo fecha, hora y número de turno.</w:t>
+      </w:r>
+      <w:r>
+        <w:rPr>
+          <w:rFonts w:ascii="Georgia" w:cs="Georgia" w:eastAsia="Georgia" w:hAnsi="Georgia"/>
+          <w:color w:val="333333"/>
+          <w:highlight w:val="red"/>
+          <w:rtl w:val="0"/>
+        </w:rPr>
+        <w:t xml:space="preserve">[Revisar]</w:t>
+      </w:r>
+    </w:p>
+    <w:p>
+      <w:pPr>
+        <w:rPr>
+          <w:rFonts w:ascii="Georgia" w:cs="Georgia" w:eastAsia="Georgia" w:hAnsi="Georgia"/>
+          <w:color w:val="333333"/>
+        </w:rPr>
+      </w:pPr>
+      <w:r>
+        <w:rPr>
+          <w:rFonts w:ascii="Georgia" w:cs="Georgia" w:eastAsia="Georgia" w:hAnsi="Georgia"/>
+          <w:b w:val="1"/>
+          <w:color w:val="333333"/>
+          <w:rtl w:val="0"/>
+        </w:rPr>
+        <w:t xml:space="preserve">Registrar cobro</w:t>
+      </w:r>
+      <w:r>
+        <w:rPr>
+          <w:rFonts w:ascii="Georgia" w:cs="Georgia" w:eastAsia="Georgia" w:hAnsi="Georgia"/>
+          <w:color w:val="333333"/>
+          <w:rtl w:val="0"/>
+        </w:rPr>
+        <w:t xml:space="preserve">: Registrar el monto cobrado por el servicio de la revisión de la VTV.</w:t>
+      </w:r>
+    </w:p>
+    <w:p>
+      <w:pPr>
+        <w:rPr>
+          <w:rFonts w:ascii="Georgia" w:cs="Georgia" w:eastAsia="Georgia" w:hAnsi="Georgia"/>
+          <w:color w:val="333333"/>
+        </w:rPr>
+      </w:pPr>
+      <w:r>
+        <w:rPr>
+          <w:rFonts w:ascii="Georgia" w:cs="Georgia" w:eastAsia="Georgia" w:hAnsi="Georgia"/>
+          <w:b w:val="1"/>
+          <w:color w:val="333333"/>
+          <w:rtl w:val="0"/>
+        </w:rPr>
+        <w:t xml:space="preserve">Registrar revisión</w:t>
+      </w:r>
+      <w:r>
+        <w:rPr>
+          <w:rFonts w:ascii="Georgia" w:cs="Georgia" w:eastAsia="Georgia" w:hAnsi="Georgia"/>
+          <w:color w:val="333333"/>
+          <w:rtl w:val="0"/>
+        </w:rPr>
+        <w:t xml:space="preserve">: Registrar una nueva revisión indicando la fecha correspondiente, los datos del vehículo y los empleados asignados.</w:t>
+      </w:r>
+    </w:p>
+    <w:p>
+      <w:pPr>
+        <w:rPr>
+          <w:rFonts w:ascii="Georgia" w:cs="Georgia" w:eastAsia="Georgia" w:hAnsi="Georgia"/>
+          <w:color w:val="333333"/>
+        </w:rPr>
+      </w:pPr>
+      <w:r>
+        <w:rPr>
+          <w:rFonts w:ascii="Georgia" w:cs="Georgia" w:eastAsia="Georgia" w:hAnsi="Georgia"/>
+          <w:b w:val="1"/>
+          <w:color w:val="333333"/>
+          <w:rtl w:val="0"/>
+        </w:rPr>
+        <w:t xml:space="preserve">Registrar vehículo: </w:t>
+      </w:r>
+      <w:r>
+        <w:rPr>
+          <w:rFonts w:ascii="Georgia" w:cs="Georgia" w:eastAsia="Georgia" w:hAnsi="Georgia"/>
+          <w:color w:val="333333"/>
+          <w:rtl w:val="0"/>
+        </w:rPr>
+        <w:t xml:space="preserve">Registrar vehículo indicando marca, modelo, número de chasis, y el año de fabricación.</w:t>
+      </w:r>
+    </w:p>
+    <w:p>
+      <w:pPr>
+        <w:rPr>
+          <w:rFonts w:ascii="Georgia" w:cs="Georgia" w:eastAsia="Georgia" w:hAnsi="Georgia"/>
+          <w:color w:val="333333"/>
+        </w:rPr>
+      </w:pPr>
+      <w:r>
+        <w:rPr>
+          <w:rFonts w:ascii="Georgia" w:cs="Georgia" w:eastAsia="Georgia" w:hAnsi="Georgia"/>
+          <w:b w:val="1"/>
+          <w:color w:val="333333"/>
+          <w:rtl w:val="0"/>
+        </w:rPr>
+        <w:t xml:space="preserve">Verificar documentación: </w:t>
+      </w:r>
+      <w:r>
+        <w:rPr>
+          <w:rFonts w:ascii="Georgia" w:cs="Georgia" w:eastAsia="Georgia" w:hAnsi="Georgia"/>
+          <w:color w:val="333333"/>
+          <w:rtl w:val="0"/>
+        </w:rPr>
+        <w:t xml:space="preserve">Verificar la documentación brindada por el cliente, </w:t>
+      </w:r>
+      <w:r>
+        <w:rPr>
+          <w:rFonts w:ascii="Georgia" w:cs="Georgia" w:eastAsia="Georgia" w:hAnsi="Georgia"/>
+          <w:color w:val="333333"/>
+          <w:rtl w:val="0"/>
+        </w:rPr>
+        <w:t xml:space="preserve">consultando en</w:t>
+      </w:r>
+      <w:r>
+        <w:rPr>
+          <w:rFonts w:ascii="Georgia" w:cs="Georgia" w:eastAsia="Georgia" w:hAnsi="Georgia"/>
+          <w:color w:val="333333"/>
+          <w:rtl w:val="0"/>
+        </w:rPr>
+        <w:t xml:space="preserve"> la Dirección Nacional del Registro del Automotor.</w:t>
+      </w:r>
+    </w:p>
+    <w:p>
+      <w:pPr>
+        <w:rPr>
+          <w:rFonts w:ascii="Georgia" w:cs="Georgia" w:eastAsia="Georgia" w:hAnsi="Georgia"/>
+          <w:color w:val="333333"/>
+        </w:rPr>
+      </w:pPr>
+      <w:r>
+        <w:rPr>
+          <w:rFonts w:ascii="Georgia" w:cs="Georgia" w:eastAsia="Georgia" w:hAnsi="Georgia"/>
+          <w:b w:val="1"/>
+          <w:color w:val="333333"/>
+          <w:rtl w:val="0"/>
+        </w:rPr>
+        <w:t xml:space="preserve">Consultar registro del automotor: </w:t>
+      </w:r>
+      <w:r>
+        <w:rPr>
+          <w:rFonts w:ascii="Georgia" w:cs="Georgia" w:eastAsia="Georgia" w:hAnsi="Georgia"/>
+          <w:color w:val="333333"/>
+          <w:rtl w:val="0"/>
+        </w:rPr>
+        <w:t xml:space="preserve">Brindar información sobre los datos del vehículo proporcionado por la Dirección Nacional del Registro del Automotor. </w:t>
+      </w:r>
+    </w:p>
+    <w:p>
+      <w:pPr>
+        <w:rPr>
+          <w:rFonts w:ascii="Georgia" w:cs="Georgia" w:eastAsia="Georgia" w:hAnsi="Georgia"/>
+          <w:color w:val="333333"/>
+          <w:highlight w:val="red"/>
+        </w:rPr>
+      </w:pPr>
+      <w:r>
+        <w:rPr>
+          <w:rFonts w:ascii="Georgia" w:cs="Georgia" w:eastAsia="Georgia" w:hAnsi="Georgia"/>
+          <w:b w:val="1"/>
+          <w:color w:val="333333"/>
+          <w:rtl w:val="0"/>
+        </w:rPr>
+        <w:t xml:space="preserve">Actualizar turno: </w:t>
+      </w:r>
+      <w:r>
+        <w:rPr>
+          <w:rFonts w:ascii="Georgia" w:cs="Georgia" w:eastAsia="Georgia" w:hAnsi="Georgia"/>
+          <w:color w:val="333333"/>
+          <w:rtl w:val="0"/>
+        </w:rPr>
+        <w:t xml:space="preserve">Modificar el estado de turno asignado según el proceso de la verificación técnica del vehículo (Atendido, Cancelado, Reprogramado) . </w:t>
+      </w:r>
+      <w:r>
+        <w:rPr>
+          <w:rFonts w:ascii="Georgia" w:cs="Georgia" w:eastAsia="Georgia" w:hAnsi="Georgia"/>
+          <w:color w:val="333333"/>
+          <w:highlight w:val="red"/>
+          <w:rtl w:val="0"/>
+        </w:rPr>
+        <w:t xml:space="preserve">. [Revisar]</w:t>
+      </w:r>
+    </w:p>
+    <w:p>
+      <w:pPr>
+        <w:rPr>
+          <w:rFonts w:ascii="Georgia" w:cs="Georgia" w:eastAsia="Georgia" w:hAnsi="Georgia"/>
+          <w:color w:val="333333"/>
+        </w:rPr>
+      </w:pPr>
+      <w:r>
+        <w:rPr>
+          <w:rFonts w:ascii="Georgia" w:cs="Georgia" w:eastAsia="Georgia" w:hAnsi="Georgia"/>
+          <w:b w:val="1"/>
+          <w:color w:val="333333"/>
+          <w:rtl w:val="0"/>
+        </w:rPr>
+        <w:t xml:space="preserve">Consultar revisión: </w:t>
+      </w:r>
+      <w:r>
+        <w:rPr>
+          <w:rFonts w:ascii="Georgia" w:cs="Georgia" w:eastAsia="Georgia" w:hAnsi="Georgia"/>
+          <w:color w:val="333333"/>
+          <w:rtl w:val="0"/>
+        </w:rPr>
+        <w:t xml:space="preserve">Brindar información acerca de la revisión actual indicando la fecha, los datos del vehículo y los empleados asignados a dicha revisión. </w:t>
+      </w:r>
+      <w:r>
+        <w:rPr>
+          <w:rFonts w:ascii="Georgia" w:cs="Georgia" w:eastAsia="Georgia" w:hAnsi="Georgia"/>
+          <w:color w:val="333333"/>
+          <w:highlight w:val="red"/>
+          <w:rtl w:val="0"/>
+        </w:rPr>
+        <w:t xml:space="preserve">[Revisar]</w:t>
+      </w:r>
+      <w:r>
+        <w:rPr>
+          <w:rtl w:val="0"/>
+        </w:rPr>
+      </w:r>
+    </w:p>
+    <w:p>
+      <w:pPr>
+        <w:rPr>
+          <w:rFonts w:ascii="Georgia" w:cs="Georgia" w:eastAsia="Georgia" w:hAnsi="Georgia"/>
+          <w:color w:val="333333"/>
+        </w:rPr>
+      </w:pPr>
+      <w:r>
+        <w:rPr>
+          <w:rFonts w:ascii="Georgia" w:cs="Georgia" w:eastAsia="Georgia" w:hAnsi="Georgia"/>
+          <w:b w:val="1"/>
+          <w:color w:val="333333"/>
+          <w:rtl w:val="0"/>
+        </w:rPr>
+        <w:t xml:space="preserve">Consultar defectos visuales</w:t>
+      </w:r>
+      <w:r>
+        <w:rPr>
+          <w:rFonts w:ascii="Georgia" w:cs="Georgia" w:eastAsia="Georgia" w:hAnsi="Georgia"/>
+          <w:color w:val="333333"/>
+          <w:rtl w:val="0"/>
+        </w:rPr>
+        <w:t xml:space="preserve">: Brindar información sobre los defectos visuales registrados por el encargado de planta durante la inspección.</w:t>
+      </w:r>
+    </w:p>
+    <w:p>
+      <w:pPr>
+        <w:rPr>
+          <w:rFonts w:ascii="Georgia" w:cs="Georgia" w:eastAsia="Georgia" w:hAnsi="Georgia"/>
+          <w:color w:val="333333"/>
+        </w:rPr>
+      </w:pPr>
+      <w:r>
+        <w:rPr>
+          <w:rFonts w:ascii="Georgia" w:cs="Georgia" w:eastAsia="Georgia" w:hAnsi="Georgia"/>
+          <w:b w:val="1"/>
+          <w:color w:val="333333"/>
+          <w:rtl w:val="0"/>
+        </w:rPr>
+        <w:t xml:space="preserve">Consultar mediciones</w:t>
+      </w:r>
+      <w:r>
+        <w:rPr>
+          <w:rFonts w:ascii="Georgia" w:cs="Georgia" w:eastAsia="Georgia" w:hAnsi="Georgia"/>
+          <w:color w:val="333333"/>
+          <w:rtl w:val="0"/>
+        </w:rPr>
+        <w:t xml:space="preserve">: Brindar información de los resultados de las mediciones registradas por el encargado de planta durante la inspección.</w:t>
+      </w:r>
+    </w:p>
+    <w:p>
+      <w:pPr>
+        <w:rPr>
+          <w:rFonts w:ascii="Georgia" w:cs="Georgia" w:eastAsia="Georgia" w:hAnsi="Georgia"/>
+          <w:color w:val="333333"/>
+        </w:rPr>
+      </w:pPr>
+      <w:r>
+        <w:rPr>
+          <w:rFonts w:ascii="Georgia" w:cs="Georgia" w:eastAsia="Georgia" w:hAnsi="Georgia"/>
+          <w:b w:val="1"/>
+          <w:color w:val="333333"/>
+          <w:rtl w:val="0"/>
+        </w:rPr>
+        <w:t xml:space="preserve">Registrar defectos visuales</w:t>
+      </w:r>
+      <w:r>
+        <w:rPr>
+          <w:rFonts w:ascii="Georgia" w:cs="Georgia" w:eastAsia="Georgia" w:hAnsi="Georgia"/>
+          <w:color w:val="333333"/>
+          <w:rtl w:val="0"/>
+        </w:rPr>
+        <w:t xml:space="preserve">: Registrar los defectos visuales observado encargado de planta</w:t>
+      </w:r>
+    </w:p>
+    <w:p>
+      <w:pPr>
+        <w:rPr>
+          <w:rFonts w:ascii="Georgia" w:cs="Georgia" w:eastAsia="Georgia" w:hAnsi="Georgia"/>
+          <w:color w:val="333333"/>
+        </w:rPr>
+      </w:pPr>
+      <w:r>
+        <w:rPr>
+          <w:rFonts w:ascii="Georgia" w:cs="Georgia" w:eastAsia="Georgia" w:hAnsi="Georgia"/>
+          <w:b w:val="1"/>
+          <w:color w:val="333333"/>
+          <w:rtl w:val="0"/>
+        </w:rPr>
+        <w:t xml:space="preserve">Registrar mediciones</w:t>
+      </w:r>
+      <w:r>
+        <w:rPr>
+          <w:rFonts w:ascii="Georgia" w:cs="Georgia" w:eastAsia="Georgia" w:hAnsi="Georgia"/>
+          <w:color w:val="333333"/>
+          <w:rtl w:val="0"/>
+        </w:rPr>
+        <w:t xml:space="preserve">: Registrar los valores indicados por las máquinas correspondientes a cada sección.</w:t>
+      </w:r>
+    </w:p>
+    <w:p>
+      <w:pPr>
+        <w:rPr>
+          <w:rFonts w:ascii="Georgia" w:cs="Georgia" w:eastAsia="Georgia" w:hAnsi="Georgia"/>
+          <w:color w:val="333333"/>
+          <w:highlight w:val="red"/>
+        </w:rPr>
+      </w:pPr>
+      <w:r>
+        <w:rPr>
+          <w:rFonts w:ascii="Georgia" w:cs="Georgia" w:eastAsia="Georgia" w:hAnsi="Georgia"/>
+          <w:b w:val="1"/>
+          <w:color w:val="333333"/>
+          <w:rtl w:val="0"/>
+        </w:rPr>
+        <w:t xml:space="preserve">Calcular resultado</w:t>
+      </w:r>
+      <w:r>
+        <w:rPr>
+          <w:rFonts w:ascii="Georgia" w:cs="Georgia" w:eastAsia="Georgia" w:hAnsi="Georgia"/>
+          <w:color w:val="333333"/>
+          <w:rtl w:val="0"/>
+        </w:rPr>
+        <w:t xml:space="preserve">:Calcular resultado de la revisión en base a los controles realizados anteriormente en cada sección </w:t>
+      </w:r>
+      <w:r>
+        <w:rPr>
+          <w:rFonts w:ascii="Georgia" w:cs="Georgia" w:eastAsia="Georgia" w:hAnsi="Georgia"/>
+          <w:color w:val="333333"/>
+          <w:highlight w:val="red"/>
+          <w:rtl w:val="0"/>
+        </w:rPr>
+        <w:t xml:space="preserve"> </w:t>
+      </w:r>
+    </w:p>
+    <w:p>
+      <w:pPr>
+        <w:rPr>
+          <w:rFonts w:ascii="Georgia" w:cs="Georgia" w:eastAsia="Georgia" w:hAnsi="Georgia"/>
+          <w:color w:val="333333"/>
+          <w:highlight w:val="red"/>
+        </w:rPr>
+      </w:pPr>
+      <w:r>
+        <w:rPr>
+          <w:rFonts w:ascii="Georgia" w:cs="Georgia" w:eastAsia="Georgia" w:hAnsi="Georgia"/>
+          <w:b w:val="1"/>
+          <w:color w:val="333333"/>
+          <w:rtl w:val="0"/>
+        </w:rPr>
+        <w:t xml:space="preserve">Actualizar estado revisión</w:t>
+      </w:r>
+      <w:r>
+        <w:rPr>
+          <w:rFonts w:ascii="Georgia" w:cs="Georgia" w:eastAsia="Georgia" w:hAnsi="Georgia"/>
+          <w:color w:val="333333"/>
+          <w:rtl w:val="0"/>
+        </w:rPr>
+        <w:t xml:space="preserve">: Asignar estado a la revisión en base al resultado calculado anteriormente indicando aprobado, rechazado, condicional según sea el caso. </w:t>
+      </w:r>
+      <w:r>
+        <w:rPr>
+          <w:rFonts w:ascii="Georgia" w:cs="Georgia" w:eastAsia="Georgia" w:hAnsi="Georgia"/>
+          <w:color w:val="333333"/>
+          <w:highlight w:val="red"/>
+          <w:rtl w:val="0"/>
+        </w:rPr>
+        <w:t xml:space="preserve"> </w:t>
+      </w:r>
+    </w:p>
+    <w:p>
+      <w:pPr>
+        <w:ind w:left="0" w:firstLine="0"/>
+        <w:rPr/>
+      </w:pPr>
+      <w:r>
+        <w:rPr>
+          <w:rtl w:val="0"/>
+        </w:rPr>
+      </w:r>
+    </w:p>
+    <w:p>
+      <w:pPr>
+        <w:ind w:left="0" w:firstLine="0"/>
+        <w:rPr/>
+      </w:pPr>
       <w:r>
         <w:rPr>
           <w:rtl w:val="0"/>
@@ -6838,8 +7350,8 @@
           <w:szCs w:val="24"/>
         </w:rPr>
       </w:pPr>
-      <w:bookmarkStart w:colFirst="0" w:colLast="0" w:name="_en44z0p37na6" w:id="24"/>
-      <w:bookmarkEnd w:id="24"/>
+      <w:bookmarkStart w:colFirst="0" w:colLast="0" w:name="_en44z0p37na6" w:id="27"/>
+      <w:bookmarkEnd w:id="27"/>
       <w:r>
         <w:rPr>
           <w:rFonts w:ascii="Georgia" w:cs="Georgia" w:eastAsia="Georgia" w:hAnsi="Georgia"/>
@@ -7067,50 +7579,11 @@
       </w:pPr>
       <w:r>
         <w:rPr>
-          <w:rtl w:val="0"/>
-        </w:rPr>
-      </w:r>
-    </w:p>
-    <w:p>
-      <w:pPr>
-        <w:rPr>
-          <w:rFonts w:ascii="Georgia" w:cs="Georgia" w:eastAsia="Georgia" w:hAnsi="Georgia"/>
-          <w:color w:val="333333"/>
-        </w:rPr>
-      </w:pPr>
-      <w:r>
-        <w:rPr>
-          <w:rtl w:val="0"/>
-        </w:rPr>
-      </w:r>
-    </w:p>
-    <w:p>
-      <w:pPr>
-        <w:rPr>
-          <w:rFonts w:ascii="Georgia" w:cs="Georgia" w:eastAsia="Georgia" w:hAnsi="Georgia"/>
-          <w:color w:val="333333"/>
-        </w:rPr>
-      </w:pPr>
-      <w:r>
-        <w:rPr>
-          <w:rtl w:val="0"/>
-        </w:rPr>
-      </w:r>
-    </w:p>
-    <w:p>
-      <w:pPr>
-        <w:rPr>
-          <w:rFonts w:ascii="Georgia" w:cs="Georgia" w:eastAsia="Georgia" w:hAnsi="Georgia"/>
-          <w:color w:val="333333"/>
-        </w:rPr>
-      </w:pPr>
-      <w:r>
-        <w:rPr>
-          <w:rFonts w:ascii="Georgia" w:cs="Georgia" w:eastAsia="Georgia" w:hAnsi="Georgia"/>
-          <w:color w:val="333333"/>
-          <w:rtl w:val="0"/>
-        </w:rPr>
-        <w:t xml:space="preserve">Objetivos:</w:t>
+          <w:rFonts w:ascii="Georgia" w:cs="Georgia" w:eastAsia="Georgia" w:hAnsi="Georgia"/>
+          <w:color w:val="333333"/>
+          <w:rtl w:val="0"/>
+        </w:rPr>
+        <w:t xml:space="preserve">https://github.com/IgnacioSala20/TPI.git</w:t>
       </w:r>
     </w:p>
     <w:p>
@@ -7124,29 +7597,23 @@
       </w:pPr>
       <w:r>
         <w:rPr>
-          <w:rFonts w:ascii="Georgia" w:cs="Georgia" w:eastAsia="Georgia" w:hAnsi="Georgia"/>
-          <w:b w:val="1"/>
-          <w:color w:val="333333"/>
-          <w:rtl w:val="0"/>
-        </w:rPr>
-        <w:t xml:space="preserve">Consultar turno</w:t>
-      </w:r>
-      <w:r>
-        <w:rPr>
-          <w:rFonts w:ascii="Georgia" w:cs="Georgia" w:eastAsia="Georgia" w:hAnsi="Georgia"/>
-          <w:color w:val="333333"/>
-          <w:rtl w:val="0"/>
-        </w:rPr>
-        <w:t xml:space="preserve">:Brindar información acerca del turno asignado a un cliente incluyendo fecha, hora y número de turno.</w:t>
-      </w:r>
-      <w:r>
+          <w:rtl w:val="0"/>
+        </w:rPr>
+      </w:r>
+    </w:p>
+    <w:p>
+      <w:pPr>
+        <w:ind w:left="0" w:firstLine="0"/>
         <w:rPr>
           <w:rFonts w:ascii="Georgia" w:cs="Georgia" w:eastAsia="Georgia" w:hAnsi="Georgia"/>
           <w:color w:val="333333"/>
           <w:highlight w:val="red"/>
-          <w:rtl w:val="0"/>
-        </w:rPr>
-        <w:t xml:space="preserve">[Revisar]</w:t>
+        </w:rPr>
+      </w:pPr>
+      <w:r>
+        <w:rPr>
+          <w:rtl w:val="0"/>
+        </w:rPr>
       </w:r>
     </w:p>
     <w:p>
@@ -7159,500 +7626,8 @@
       </w:pPr>
       <w:r>
         <w:rPr>
-          <w:rFonts w:ascii="Georgia" w:cs="Georgia" w:eastAsia="Georgia" w:hAnsi="Georgia"/>
-          <w:b w:val="1"/>
-          <w:color w:val="333333"/>
-          <w:rtl w:val="0"/>
-        </w:rPr>
-        <w:t xml:space="preserve">Registrar cobro</w:t>
-      </w:r>
-      <w:r>
-        <w:rPr>
-          <w:rFonts w:ascii="Georgia" w:cs="Georgia" w:eastAsia="Georgia" w:hAnsi="Georgia"/>
-          <w:color w:val="333333"/>
-          <w:rtl w:val="0"/>
-        </w:rPr>
-        <w:t xml:space="preserve">: Registrar el monto cobrado por el servicio de la revisión de la VTV.</w:t>
-      </w:r>
-    </w:p>
-    <w:p>
-      <w:pPr>
-        <w:ind w:left="0" w:firstLine="0"/>
-        <w:rPr>
-          <w:rFonts w:ascii="Georgia" w:cs="Georgia" w:eastAsia="Georgia" w:hAnsi="Georgia"/>
-          <w:color w:val="333333"/>
-        </w:rPr>
-      </w:pPr>
-      <w:r>
-        <w:rPr>
-          <w:rFonts w:ascii="Georgia" w:cs="Georgia" w:eastAsia="Georgia" w:hAnsi="Georgia"/>
-          <w:b w:val="1"/>
-          <w:color w:val="333333"/>
-          <w:rtl w:val="0"/>
-        </w:rPr>
-        <w:t xml:space="preserve">Registrar revisión</w:t>
-      </w:r>
-      <w:r>
-        <w:rPr>
-          <w:rFonts w:ascii="Georgia" w:cs="Georgia" w:eastAsia="Georgia" w:hAnsi="Georgia"/>
-          <w:color w:val="333333"/>
-          <w:rtl w:val="0"/>
-        </w:rPr>
-        <w:t xml:space="preserve">: Registrar una nueva revisión indicando la fecha correspondiente, los datos del vehículo y los empleados asignados.</w:t>
-      </w:r>
-    </w:p>
-    <w:p>
-      <w:pPr>
-        <w:ind w:left="0" w:firstLine="0"/>
-        <w:rPr>
-          <w:rFonts w:ascii="Georgia" w:cs="Georgia" w:eastAsia="Georgia" w:hAnsi="Georgia"/>
-          <w:color w:val="333333"/>
-        </w:rPr>
-      </w:pPr>
-      <w:r>
-        <w:rPr>
-          <w:rFonts w:ascii="Georgia" w:cs="Georgia" w:eastAsia="Georgia" w:hAnsi="Georgia"/>
-          <w:b w:val="1"/>
-          <w:color w:val="333333"/>
-          <w:rtl w:val="0"/>
-        </w:rPr>
-        <w:t xml:space="preserve">Registrar vehículo: </w:t>
-      </w:r>
-      <w:r>
-        <w:rPr>
-          <w:rFonts w:ascii="Georgia" w:cs="Georgia" w:eastAsia="Georgia" w:hAnsi="Georgia"/>
-          <w:color w:val="333333"/>
-          <w:rtl w:val="0"/>
-        </w:rPr>
-        <w:t xml:space="preserve">Registrar vehículo indicando marca, modelo, número de chasis, y el año de fabricación.</w:t>
-      </w:r>
-    </w:p>
-    <w:p>
-      <w:pPr>
-        <w:ind w:left="0" w:firstLine="0"/>
-        <w:rPr>
-          <w:rFonts w:ascii="Georgia" w:cs="Georgia" w:eastAsia="Georgia" w:hAnsi="Georgia"/>
-          <w:color w:val="333333"/>
-        </w:rPr>
-      </w:pPr>
-      <w:r>
-        <w:rPr>
-          <w:rFonts w:ascii="Georgia" w:cs="Georgia" w:eastAsia="Georgia" w:hAnsi="Georgia"/>
-          <w:b w:val="1"/>
-          <w:color w:val="333333"/>
-          <w:rtl w:val="0"/>
-        </w:rPr>
-        <w:t xml:space="preserve">Verificar documentación: </w:t>
-      </w:r>
-      <w:r>
-        <w:rPr>
-          <w:rFonts w:ascii="Georgia" w:cs="Georgia" w:eastAsia="Georgia" w:hAnsi="Georgia"/>
-          <w:color w:val="333333"/>
-          <w:rtl w:val="0"/>
-        </w:rPr>
-        <w:t xml:space="preserve">Verificar la documentación brindada por el cliente, </w:t>
-      </w:r>
-      <w:r>
-        <w:rPr>
-          <w:rFonts w:ascii="Georgia" w:cs="Georgia" w:eastAsia="Georgia" w:hAnsi="Georgia"/>
-          <w:color w:val="333333"/>
-          <w:rtl w:val="0"/>
-        </w:rPr>
-        <w:t xml:space="preserve">consultando en</w:t>
-      </w:r>
-      <w:r>
-        <w:rPr>
-          <w:rFonts w:ascii="Georgia" w:cs="Georgia" w:eastAsia="Georgia" w:hAnsi="Georgia"/>
-          <w:color w:val="333333"/>
-          <w:rtl w:val="0"/>
-        </w:rPr>
-        <w:t xml:space="preserve"> la Dirección Nacional del Registro del Automotor.</w:t>
-      </w:r>
-    </w:p>
-    <w:p>
-      <w:pPr>
-        <w:ind w:left="0" w:firstLine="0"/>
-        <w:rPr>
-          <w:rFonts w:ascii="Georgia" w:cs="Georgia" w:eastAsia="Georgia" w:hAnsi="Georgia"/>
-          <w:color w:val="333333"/>
-        </w:rPr>
-      </w:pPr>
-      <w:r>
-        <w:rPr>
-          <w:rFonts w:ascii="Georgia" w:cs="Georgia" w:eastAsia="Georgia" w:hAnsi="Georgia"/>
-          <w:b w:val="1"/>
-          <w:color w:val="333333"/>
-          <w:rtl w:val="0"/>
-        </w:rPr>
-        <w:t xml:space="preserve">Consultar registro del automotor: </w:t>
-      </w:r>
-      <w:r>
-        <w:rPr>
-          <w:rFonts w:ascii="Georgia" w:cs="Georgia" w:eastAsia="Georgia" w:hAnsi="Georgia"/>
-          <w:color w:val="333333"/>
-          <w:rtl w:val="0"/>
-        </w:rPr>
-        <w:t xml:space="preserve">Brindar información sobre los datos del vehículo proporcionado por la Dirección Nacional del Registro del Automotor. </w:t>
-      </w:r>
-    </w:p>
-    <w:p>
-      <w:pPr>
-        <w:ind w:left="0" w:firstLine="0"/>
-        <w:rPr>
-          <w:rFonts w:ascii="Georgia" w:cs="Georgia" w:eastAsia="Georgia" w:hAnsi="Georgia"/>
-          <w:color w:val="333333"/>
-          <w:highlight w:val="red"/>
-        </w:rPr>
-      </w:pPr>
-      <w:r>
-        <w:rPr>
-          <w:rFonts w:ascii="Georgia" w:cs="Georgia" w:eastAsia="Georgia" w:hAnsi="Georgia"/>
-          <w:b w:val="1"/>
-          <w:color w:val="333333"/>
-          <w:rtl w:val="0"/>
-        </w:rPr>
-        <w:t xml:space="preserve">Actualizar turno: </w:t>
-      </w:r>
-      <w:r>
-        <w:rPr>
-          <w:rFonts w:ascii="Georgia" w:cs="Georgia" w:eastAsia="Georgia" w:hAnsi="Georgia"/>
-          <w:color w:val="333333"/>
-          <w:rtl w:val="0"/>
-        </w:rPr>
-        <w:t xml:space="preserve">Modificar el estado de turno asignado según el proceso de la verificación técnica del vehículo (Atendido, Cancelado, Reprogramado) . </w:t>
-      </w:r>
-      <w:r>
-        <w:rPr>
-          <w:rFonts w:ascii="Georgia" w:cs="Georgia" w:eastAsia="Georgia" w:hAnsi="Georgia"/>
-          <w:color w:val="333333"/>
-          <w:highlight w:val="red"/>
-          <w:rtl w:val="0"/>
-        </w:rPr>
-        <w:t xml:space="preserve">. [Revisar]</w:t>
-      </w:r>
-    </w:p>
-    <w:p>
-      <w:pPr>
-        <w:ind w:left="0" w:firstLine="0"/>
-        <w:rPr>
-          <w:rFonts w:ascii="Georgia" w:cs="Georgia" w:eastAsia="Georgia" w:hAnsi="Georgia"/>
-          <w:color w:val="333333"/>
-        </w:rPr>
-      </w:pPr>
-      <w:r>
-        <w:rPr>
-          <w:rFonts w:ascii="Georgia" w:cs="Georgia" w:eastAsia="Georgia" w:hAnsi="Georgia"/>
-          <w:b w:val="1"/>
-          <w:color w:val="333333"/>
-          <w:rtl w:val="0"/>
-        </w:rPr>
-        <w:t xml:space="preserve">Consultar revisión: </w:t>
-      </w:r>
-      <w:r>
-        <w:rPr>
-          <w:rFonts w:ascii="Georgia" w:cs="Georgia" w:eastAsia="Georgia" w:hAnsi="Georgia"/>
-          <w:color w:val="333333"/>
-          <w:rtl w:val="0"/>
-        </w:rPr>
-        <w:t xml:space="preserve">Brindar información acerca de la revisión actual indicando la fecha, los datos del vehículo y los empleados asignados a dicha revisión. </w:t>
-      </w:r>
-      <w:r>
-        <w:rPr>
-          <w:rFonts w:ascii="Georgia" w:cs="Georgia" w:eastAsia="Georgia" w:hAnsi="Georgia"/>
-          <w:color w:val="333333"/>
-          <w:highlight w:val="red"/>
-          <w:rtl w:val="0"/>
-        </w:rPr>
-        <w:t xml:space="preserve">[Revisar]</w:t>
-      </w:r>
-      <w:r>
-        <w:rPr>
-          <w:rtl w:val="0"/>
-        </w:rPr>
-      </w:r>
-    </w:p>
-    <w:p>
-      <w:pPr>
-        <w:ind w:left="0" w:firstLine="0"/>
-        <w:rPr>
-          <w:rFonts w:ascii="Georgia" w:cs="Georgia" w:eastAsia="Georgia" w:hAnsi="Georgia"/>
-          <w:color w:val="333333"/>
-        </w:rPr>
-      </w:pPr>
-      <w:r>
-        <w:rPr>
-          <w:rFonts w:ascii="Georgia" w:cs="Georgia" w:eastAsia="Georgia" w:hAnsi="Georgia"/>
-          <w:b w:val="1"/>
-          <w:color w:val="333333"/>
-          <w:rtl w:val="0"/>
-        </w:rPr>
-        <w:t xml:space="preserve">Consultar defectos visuales</w:t>
-      </w:r>
-      <w:r>
-        <w:rPr>
-          <w:rFonts w:ascii="Georgia" w:cs="Georgia" w:eastAsia="Georgia" w:hAnsi="Georgia"/>
-          <w:color w:val="333333"/>
-          <w:rtl w:val="0"/>
-        </w:rPr>
-        <w:t xml:space="preserve">: Brindar información sobre los defectos visuales registrados por el encargado de planta durante la inspección.</w:t>
-      </w:r>
-    </w:p>
-    <w:p>
-      <w:pPr>
-        <w:ind w:left="0" w:firstLine="0"/>
-        <w:rPr>
-          <w:rFonts w:ascii="Georgia" w:cs="Georgia" w:eastAsia="Georgia" w:hAnsi="Georgia"/>
-          <w:color w:val="333333"/>
-        </w:rPr>
-      </w:pPr>
-      <w:r>
-        <w:rPr>
-          <w:rFonts w:ascii="Georgia" w:cs="Georgia" w:eastAsia="Georgia" w:hAnsi="Georgia"/>
-          <w:b w:val="1"/>
-          <w:color w:val="333333"/>
-          <w:rtl w:val="0"/>
-        </w:rPr>
-        <w:t xml:space="preserve">Consultar mediciones</w:t>
-      </w:r>
-      <w:r>
-        <w:rPr>
-          <w:rFonts w:ascii="Georgia" w:cs="Georgia" w:eastAsia="Georgia" w:hAnsi="Georgia"/>
-          <w:color w:val="333333"/>
-          <w:rtl w:val="0"/>
-        </w:rPr>
-        <w:t xml:space="preserve">: Brindar información de los resultados de las mediciones registradas por el encargado de planta durante la inspección.</w:t>
-      </w:r>
-    </w:p>
-    <w:p>
-      <w:pPr>
-        <w:ind w:left="0" w:firstLine="0"/>
-        <w:rPr>
-          <w:rFonts w:ascii="Georgia" w:cs="Georgia" w:eastAsia="Georgia" w:hAnsi="Georgia"/>
-          <w:color w:val="333333"/>
-        </w:rPr>
-      </w:pPr>
-      <w:r>
-        <w:rPr>
-          <w:rFonts w:ascii="Georgia" w:cs="Georgia" w:eastAsia="Georgia" w:hAnsi="Georgia"/>
-          <w:b w:val="1"/>
-          <w:color w:val="333333"/>
-          <w:rtl w:val="0"/>
-        </w:rPr>
-        <w:t xml:space="preserve">Registrar defectos visuales</w:t>
-      </w:r>
-      <w:r>
-        <w:rPr>
-          <w:rFonts w:ascii="Georgia" w:cs="Georgia" w:eastAsia="Georgia" w:hAnsi="Georgia"/>
-          <w:color w:val="333333"/>
-          <w:rtl w:val="0"/>
-        </w:rPr>
-        <w:t xml:space="preserve">: Registrar los defectos visuales observado encargado de planta</w:t>
-      </w:r>
-    </w:p>
-    <w:p>
-      <w:pPr>
-        <w:ind w:left="0" w:firstLine="0"/>
-        <w:rPr>
-          <w:rFonts w:ascii="Georgia" w:cs="Georgia" w:eastAsia="Georgia" w:hAnsi="Georgia"/>
-          <w:color w:val="333333"/>
-        </w:rPr>
-      </w:pPr>
-      <w:r>
-        <w:rPr>
-          <w:rFonts w:ascii="Georgia" w:cs="Georgia" w:eastAsia="Georgia" w:hAnsi="Georgia"/>
-          <w:b w:val="1"/>
-          <w:color w:val="333333"/>
-          <w:rtl w:val="0"/>
-        </w:rPr>
-        <w:t xml:space="preserve">Registrar mediciones</w:t>
-      </w:r>
-      <w:r>
-        <w:rPr>
-          <w:rFonts w:ascii="Georgia" w:cs="Georgia" w:eastAsia="Georgia" w:hAnsi="Georgia"/>
-          <w:color w:val="333333"/>
-          <w:rtl w:val="0"/>
-        </w:rPr>
-        <w:t xml:space="preserve">: Registrar los valores indicados por las máquinas correspondientes a cada sección.</w:t>
-      </w:r>
-    </w:p>
-    <w:p>
-      <w:pPr>
-        <w:ind w:left="0" w:firstLine="0"/>
-        <w:rPr>
-          <w:rFonts w:ascii="Georgia" w:cs="Georgia" w:eastAsia="Georgia" w:hAnsi="Georgia"/>
-          <w:color w:val="333333"/>
-          <w:highlight w:val="red"/>
-        </w:rPr>
-      </w:pPr>
-      <w:r>
-        <w:rPr>
-          <w:rFonts w:ascii="Georgia" w:cs="Georgia" w:eastAsia="Georgia" w:hAnsi="Georgia"/>
-          <w:b w:val="1"/>
-          <w:color w:val="333333"/>
-          <w:rtl w:val="0"/>
-        </w:rPr>
-        <w:t xml:space="preserve">Calcular resultado</w:t>
-      </w:r>
-      <w:r>
-        <w:rPr>
-          <w:rFonts w:ascii="Georgia" w:cs="Georgia" w:eastAsia="Georgia" w:hAnsi="Georgia"/>
-          <w:color w:val="333333"/>
-          <w:rtl w:val="0"/>
-        </w:rPr>
-        <w:t xml:space="preserve">:Calcular resultado de la revisión en base a los controles realizados anteriormente en cada sección </w:t>
-      </w:r>
-      <w:r>
-        <w:rPr>
-          <w:rFonts w:ascii="Georgia" w:cs="Georgia" w:eastAsia="Georgia" w:hAnsi="Georgia"/>
-          <w:color w:val="333333"/>
-          <w:highlight w:val="red"/>
-          <w:rtl w:val="0"/>
-        </w:rPr>
-        <w:t xml:space="preserve"> Preguntar a la profe</w:t>
-      </w:r>
-    </w:p>
-    <w:p>
-      <w:pPr>
-        <w:ind w:left="0" w:firstLine="0"/>
-        <w:rPr>
-          <w:rFonts w:ascii="Georgia" w:cs="Georgia" w:eastAsia="Georgia" w:hAnsi="Georgia"/>
-          <w:color w:val="333333"/>
-          <w:highlight w:val="red"/>
-        </w:rPr>
-      </w:pPr>
-      <w:r>
-        <w:rPr>
-          <w:rFonts w:ascii="Georgia" w:cs="Georgia" w:eastAsia="Georgia" w:hAnsi="Georgia"/>
-          <w:b w:val="1"/>
-          <w:color w:val="333333"/>
-          <w:highlight w:val="red"/>
-          <w:rtl w:val="0"/>
-        </w:rPr>
-        <w:t xml:space="preserve">Actualizar</w:t>
-      </w:r>
-      <w:r>
-        <w:rPr>
-          <w:rFonts w:ascii="Georgia" w:cs="Georgia" w:eastAsia="Georgia" w:hAnsi="Georgia"/>
-          <w:b w:val="1"/>
-          <w:color w:val="333333"/>
-          <w:rtl w:val="0"/>
-        </w:rPr>
-        <w:t xml:space="preserve"> estado revisión</w:t>
-      </w:r>
-      <w:r>
-        <w:rPr>
-          <w:rFonts w:ascii="Georgia" w:cs="Georgia" w:eastAsia="Georgia" w:hAnsi="Georgia"/>
-          <w:color w:val="333333"/>
-          <w:rtl w:val="0"/>
-        </w:rPr>
-        <w:t xml:space="preserve">: Asignar estado a la revisión en base al resultado calculado anteriormente indicando aprobado, rechazado, condicional según sea el caso. </w:t>
-      </w:r>
-      <w:r>
-        <w:rPr>
-          <w:rFonts w:ascii="Georgia" w:cs="Georgia" w:eastAsia="Georgia" w:hAnsi="Georgia"/>
-          <w:color w:val="333333"/>
-          <w:highlight w:val="red"/>
-          <w:rtl w:val="0"/>
-        </w:rPr>
-        <w:t xml:space="preserve"> Preguntar a la profe</w:t>
-      </w:r>
-    </w:p>
-    <w:p>
-      <w:pPr>
-        <w:ind w:left="0" w:firstLine="0"/>
-        <w:rPr>
-          <w:rFonts w:ascii="Georgia" w:cs="Georgia" w:eastAsia="Georgia" w:hAnsi="Georgia"/>
-          <w:color w:val="333333"/>
-          <w:highlight w:val="red"/>
-        </w:rPr>
-      </w:pPr>
-      <w:r>
-        <w:rPr>
-          <w:rtl w:val="0"/>
-        </w:rPr>
-      </w:r>
-    </w:p>
-    <w:p>
-      <w:pPr>
-        <w:ind w:left="0" w:firstLine="0"/>
-        <w:rPr>
-          <w:rFonts w:ascii="Georgia" w:cs="Georgia" w:eastAsia="Georgia" w:hAnsi="Georgia"/>
-          <w:color w:val="333333"/>
-          <w:highlight w:val="red"/>
-        </w:rPr>
-      </w:pPr>
-      <w:r>
-        <w:rPr>
-          <w:rtl w:val="0"/>
-        </w:rPr>
-      </w:r>
-    </w:p>
-    <w:p>
-      <w:pPr>
-        <w:ind w:left="0" w:firstLine="0"/>
-        <w:rPr>
-          <w:rFonts w:ascii="Georgia" w:cs="Georgia" w:eastAsia="Georgia" w:hAnsi="Georgia"/>
-          <w:color w:val="333333"/>
-        </w:rPr>
-      </w:pPr>
-      <w:r>
-        <w:rPr>
-          <w:rFonts w:ascii="Georgia" w:cs="Georgia" w:eastAsia="Georgia" w:hAnsi="Georgia"/>
-          <w:color w:val="333333"/>
-          <w:rtl w:val="0"/>
-        </w:rPr>
-        <w:t xml:space="preserve">Si se registra el vehículo cuando es la primera vez que se hace una revisión, ¿se hace con el cliente? O es solo el vehículo. </w:t>
-      </w:r>
-    </w:p>
-    <w:p>
-      <w:pPr>
-        <w:ind w:left="0" w:firstLine="0"/>
-        <w:rPr>
-          <w:rFonts w:ascii="Georgia" w:cs="Georgia" w:eastAsia="Georgia" w:hAnsi="Georgia"/>
-          <w:color w:val="333333"/>
-        </w:rPr>
-      </w:pPr>
-      <w:r>
-        <w:rPr>
-          <w:rFonts w:ascii="Georgia" w:cs="Georgia" w:eastAsia="Georgia" w:hAnsi="Georgia"/>
-          <w:color w:val="333333"/>
-          <w:rtl w:val="0"/>
-        </w:rPr>
-        <w:t xml:space="preserve">El resultado consulta a la revisión que a su vez consulta las mediciones y los defectos visuales?</w:t>
-      </w:r>
-    </w:p>
-    <w:p>
-      <w:pPr>
-        <w:ind w:left="0" w:firstLine="0"/>
-        <w:rPr>
-          <w:rFonts w:ascii="Georgia" w:cs="Georgia" w:eastAsia="Georgia" w:hAnsi="Georgia"/>
-          <w:color w:val="333333"/>
-        </w:rPr>
-      </w:pPr>
-      <w:r>
-        <w:rPr>
-          <w:rFonts w:ascii="Georgia" w:cs="Georgia" w:eastAsia="Georgia" w:hAnsi="Georgia"/>
-          <w:color w:val="333333"/>
-          <w:rtl w:val="0"/>
-        </w:rPr>
-        <w:t xml:space="preserve">NO ASIGNAMOS OBLEA PORQUE ES ALGO FÍSICO.</w:t>
-      </w:r>
-    </w:p>
-    <w:p>
-      <w:pPr>
-        <w:ind w:left="0" w:firstLine="0"/>
-        <w:rPr>
-          <w:rFonts w:ascii="Georgia" w:cs="Georgia" w:eastAsia="Georgia" w:hAnsi="Georgia"/>
-          <w:color w:val="333333"/>
-        </w:rPr>
-      </w:pPr>
-      <w:r>
-        <w:rPr>
-          <w:rFonts w:ascii="Georgia" w:cs="Georgia" w:eastAsia="Georgia" w:hAnsi="Georgia"/>
-          <w:color w:val="333333"/>
-          <w:rtl w:val="0"/>
-        </w:rPr>
-        <w:t xml:space="preserve">¿Se emite un informe con los resultados ?  El que va cuando se otorga una oblea.  </w:t>
+          <w:rtl w:val="0"/>
+        </w:rPr>
       </w:r>
     </w:p>
     <w:p>
@@ -9075,116 +9050,6 @@
         <w:ind w:left="720" w:hanging="360"/>
       </w:pPr>
       <w:rPr>
-        <w:u w:val="none"/>
-      </w:rPr>
-    </w:lvl>
-    <w:lvl w:ilvl="1">
-      <w:start w:val="1"/>
-      <w:numFmt w:val="bullet"/>
-      <w:lvlText w:val="○"/>
-      <w:lvlJc w:val="left"/>
-      <w:pPr>
-        <w:ind w:left="1440" w:hanging="360"/>
-      </w:pPr>
-      <w:rPr>
-        <w:u w:val="none"/>
-      </w:rPr>
-    </w:lvl>
-    <w:lvl w:ilvl="2">
-      <w:start w:val="1"/>
-      <w:numFmt w:val="bullet"/>
-      <w:lvlText w:val="■"/>
-      <w:lvlJc w:val="left"/>
-      <w:pPr>
-        <w:ind w:left="2160" w:hanging="360"/>
-      </w:pPr>
-      <w:rPr>
-        <w:u w:val="none"/>
-      </w:rPr>
-    </w:lvl>
-    <w:lvl w:ilvl="3">
-      <w:start w:val="1"/>
-      <w:numFmt w:val="bullet"/>
-      <w:lvlText w:val="●"/>
-      <w:lvlJc w:val="left"/>
-      <w:pPr>
-        <w:ind w:left="2880" w:hanging="360"/>
-      </w:pPr>
-      <w:rPr>
-        <w:u w:val="none"/>
-      </w:rPr>
-    </w:lvl>
-    <w:lvl w:ilvl="4">
-      <w:start w:val="1"/>
-      <w:numFmt w:val="bullet"/>
-      <w:lvlText w:val="○"/>
-      <w:lvlJc w:val="left"/>
-      <w:pPr>
-        <w:ind w:left="3600" w:hanging="360"/>
-      </w:pPr>
-      <w:rPr>
-        <w:u w:val="none"/>
-      </w:rPr>
-    </w:lvl>
-    <w:lvl w:ilvl="5">
-      <w:start w:val="1"/>
-      <w:numFmt w:val="bullet"/>
-      <w:lvlText w:val="■"/>
-      <w:lvlJc w:val="left"/>
-      <w:pPr>
-        <w:ind w:left="4320" w:hanging="360"/>
-      </w:pPr>
-      <w:rPr>
-        <w:u w:val="none"/>
-      </w:rPr>
-    </w:lvl>
-    <w:lvl w:ilvl="6">
-      <w:start w:val="1"/>
-      <w:numFmt w:val="bullet"/>
-      <w:lvlText w:val="●"/>
-      <w:lvlJc w:val="left"/>
-      <w:pPr>
-        <w:ind w:left="5040" w:hanging="360"/>
-      </w:pPr>
-      <w:rPr>
-        <w:u w:val="none"/>
-      </w:rPr>
-    </w:lvl>
-    <w:lvl w:ilvl="7">
-      <w:start w:val="1"/>
-      <w:numFmt w:val="bullet"/>
-      <w:lvlText w:val="○"/>
-      <w:lvlJc w:val="left"/>
-      <w:pPr>
-        <w:ind w:left="5760" w:hanging="360"/>
-      </w:pPr>
-      <w:rPr>
-        <w:u w:val="none"/>
-      </w:rPr>
-    </w:lvl>
-    <w:lvl w:ilvl="8">
-      <w:start w:val="1"/>
-      <w:numFmt w:val="bullet"/>
-      <w:lvlText w:val="■"/>
-      <w:lvlJc w:val="left"/>
-      <w:pPr>
-        <w:ind w:left="6480" w:hanging="360"/>
-      </w:pPr>
-      <w:rPr>
-        <w:u w:val="none"/>
-      </w:rPr>
-    </w:lvl>
-  </w:abstractNum>
-  <w:abstractNum w:abstractNumId="11">
-    <w:lvl w:ilvl="0">
-      <w:start w:val="1"/>
-      <w:numFmt w:val="bullet"/>
-      <w:lvlText w:val="●"/>
-      <w:lvlJc w:val="left"/>
-      <w:pPr>
-        <w:ind w:left="720" w:hanging="360"/>
-      </w:pPr>
-      <w:rPr>
         <w:rFonts w:ascii="Noto Sans Symbols" w:cs="Noto Sans Symbols" w:eastAsia="Noto Sans Symbols" w:hAnsi="Noto Sans Symbols"/>
       </w:rPr>
     </w:lvl>
@@ -9314,9 +9179,6 @@
   </w:num>
   <w:num w:numId="10">
     <w:abstractNumId w:val="10"/>
-  </w:num>
-  <w:num w:numId="11">
-    <w:abstractNumId w:val="11"/>
   </w:num>
 </w:numbering>
 </file>

</xml_diff>